<commit_message>
update problem list for 3,4 week
</commit_message>
<xml_diff>
--- a/0_docs/COIN_Study_제안서(유도진).docx
+++ b/0_docs/COIN_Study_제안서(유도진).docx
@@ -183,7 +183,7 @@
         </w:tc>
         <w:tc>
           <w:tcPr>
-            <w:tcW w:w="1574" w:type="pct"/>
+            <w:tcW w:w="1576" w:type="pct"/>
           </w:tcPr>
           <w:p>
             <w:pPr>
@@ -432,58 +432,53 @@
             <w:pPr>
               <w:jc w:val="left"/>
               <w:rPr>
+                <w:rFonts w:asciiTheme="minorEastAsia" w:hAnsiTheme="minorEastAsia"/>
+              </w:rPr>
+            </w:pPr>
+            <w:r>
+              <w:rPr>
                 <w:rFonts w:asciiTheme="minorEastAsia" w:hAnsiTheme="minorEastAsia" w:hint="eastAsia"/>
               </w:rPr>
-            </w:pPr>
+              <w:t xml:space="preserve">이 </w:t>
+            </w:r>
+            <w:r>
+              <w:rPr>
+                <w:rFonts w:asciiTheme="minorEastAsia" w:hAnsiTheme="minorEastAsia"/>
+              </w:rPr>
+              <w:t>3</w:t>
+            </w:r>
             <w:r>
               <w:rPr>
                 <w:rFonts w:asciiTheme="minorEastAsia" w:hAnsiTheme="minorEastAsia" w:hint="eastAsia"/>
               </w:rPr>
-              <w:t xml:space="preserve">이 </w:t>
+              <w:t xml:space="preserve">가지 능력 중 </w:t>
             </w:r>
             <w:r>
               <w:rPr>
                 <w:rFonts w:asciiTheme="minorEastAsia" w:hAnsiTheme="minorEastAsia"/>
               </w:rPr>
-              <w:t>3</w:t>
+              <w:t>1, 3</w:t>
             </w:r>
             <w:r>
               <w:rPr>
                 <w:rFonts w:asciiTheme="minorEastAsia" w:hAnsiTheme="minorEastAsia" w:hint="eastAsia"/>
               </w:rPr>
-              <w:t xml:space="preserve">가지 능력 중 </w:t>
+              <w:t xml:space="preserve">번의 능력을 함양했다고 가정하고 </w:t>
             </w:r>
             <w:r>
               <w:rPr>
                 <w:rFonts w:asciiTheme="minorEastAsia" w:hAnsiTheme="minorEastAsia"/>
               </w:rPr>
-              <w:t>1, 3</w:t>
+              <w:t>2</w:t>
             </w:r>
             <w:r>
               <w:rPr>
                 <w:rFonts w:asciiTheme="minorEastAsia" w:hAnsiTheme="minorEastAsia" w:hint="eastAsia"/>
               </w:rPr>
-              <w:t xml:space="preserve">번의 능력을 함양했다고 가정하고 </w:t>
-            </w:r>
-            <w:r>
-              <w:rPr>
-                <w:rFonts w:asciiTheme="minorEastAsia" w:hAnsiTheme="minorEastAsia"/>
-              </w:rPr>
-              <w:t>2</w:t>
-            </w:r>
-            <w:r>
-              <w:rPr>
-                <w:rFonts w:asciiTheme="minorEastAsia" w:hAnsiTheme="minorEastAsia" w:hint="eastAsia"/>
-              </w:rPr>
               <w:t>번 능력을 배양하는 것을 목표로 한다.</w:t>
             </w:r>
           </w:p>
           <w:p>
-            <w:pPr>
-              <w:rPr>
-                <w:rFonts w:hint="eastAsia"/>
-              </w:rPr>
-            </w:pPr>
             <w:r>
               <w:rPr>
                 <w:rFonts w:hint="eastAsia"/>
@@ -650,7 +645,7 @@
             <w:pPr>
               <w:jc w:val="left"/>
               <w:rPr>
-                <w:rFonts w:asciiTheme="majorEastAsia" w:eastAsiaTheme="majorEastAsia" w:hAnsiTheme="majorEastAsia" w:hint="eastAsia"/>
+                <w:rFonts w:asciiTheme="majorEastAsia" w:eastAsiaTheme="majorEastAsia" w:hAnsiTheme="majorEastAsia"/>
                 <w:sz w:val="18"/>
                 <w:szCs w:val="20"/>
               </w:rPr>
@@ -784,7 +779,7 @@
         </w:tc>
         <w:tc>
           <w:tcPr>
-            <w:tcW w:w="3147" w:type="pct"/>
+            <w:tcW w:w="3148" w:type="pct"/>
             <w:gridSpan w:val="3"/>
             <w:shd w:val="clear" w:color="auto" w:fill="EDEDED" w:themeFill="accent3" w:themeFillTint="33"/>
             <w:vAlign w:val="center"/>
@@ -860,15 +855,12 @@
         </w:tc>
         <w:tc>
           <w:tcPr>
-            <w:tcW w:w="3147" w:type="pct"/>
+            <w:tcW w:w="3148" w:type="pct"/>
             <w:gridSpan w:val="3"/>
           </w:tcPr>
           <w:p>
             <w:pPr>
               <w:jc w:val="center"/>
-              <w:rPr>
-                <w:rFonts w:hint="eastAsia"/>
-              </w:rPr>
             </w:pPr>
             <w:r>
               <w:rPr>
@@ -1000,7 +992,7 @@
         </w:tc>
         <w:tc>
           <w:tcPr>
-            <w:tcW w:w="3147" w:type="pct"/>
+            <w:tcW w:w="3148" w:type="pct"/>
             <w:gridSpan w:val="3"/>
           </w:tcPr>
           <w:p>
@@ -1110,7 +1102,7 @@
         </w:tc>
         <w:tc>
           <w:tcPr>
-            <w:tcW w:w="3147" w:type="pct"/>
+            <w:tcW w:w="3148" w:type="pct"/>
             <w:gridSpan w:val="3"/>
           </w:tcPr>
           <w:p>
@@ -1121,7 +1113,31 @@
               <w:rPr>
                 <w:rFonts w:hint="eastAsia"/>
               </w:rPr>
-              <w:t>탐색</w:t>
+              <w:t>이진</w:t>
+            </w:r>
+            <w:r>
+              <w:rPr>
+                <w:rFonts w:hint="eastAsia"/>
+              </w:rPr>
+              <w:t>/</w:t>
+            </w:r>
+            <w:r>
+              <w:rPr>
+                <w:rFonts w:hint="eastAsia"/>
+              </w:rPr>
+              <w:t>삼진</w:t>
+            </w:r>
+            <w:r>
+              <w:rPr>
+                <w:rFonts w:hint="eastAsia"/>
+              </w:rPr>
+              <w:t>/</w:t>
+            </w:r>
+            <w:r>
+              <w:rPr>
+                <w:rFonts w:hint="eastAsia"/>
+              </w:rPr>
+              <w:t>완전탐색</w:t>
             </w:r>
             <w:r>
               <w:rPr>
@@ -1220,7 +1236,7 @@
         </w:tc>
         <w:tc>
           <w:tcPr>
-            <w:tcW w:w="3147" w:type="pct"/>
+            <w:tcW w:w="3148" w:type="pct"/>
             <w:gridSpan w:val="3"/>
           </w:tcPr>
           <w:p>
@@ -1231,43 +1247,7 @@
               <w:rPr>
                 <w:rFonts w:hint="eastAsia"/>
               </w:rPr>
-              <w:t>재귀</w:t>
-            </w:r>
-            <w:r>
-              <w:rPr>
-                <w:rFonts w:hint="eastAsia"/>
-              </w:rPr>
-              <w:t xml:space="preserve"> </w:t>
-            </w:r>
-            <w:r>
-              <w:rPr>
-                <w:rFonts w:hint="eastAsia"/>
-              </w:rPr>
-              <w:t>및</w:t>
-            </w:r>
-            <w:r>
-              <w:rPr>
-                <w:rFonts w:hint="eastAsia"/>
-              </w:rPr>
-              <w:t xml:space="preserve"> </w:t>
-            </w:r>
-            <w:r>
-              <w:rPr>
-                <w:rFonts w:hint="eastAsia"/>
-              </w:rPr>
-              <w:t>동적</w:t>
-            </w:r>
-            <w:r>
-              <w:rPr>
-                <w:rFonts w:hint="eastAsia"/>
-              </w:rPr>
-              <w:t xml:space="preserve"> </w:t>
-            </w:r>
-            <w:r>
-              <w:rPr>
-                <w:rFonts w:hint="eastAsia"/>
-              </w:rPr>
-              <w:t>프로그래밍</w:t>
+              <w:t>완전탐색</w:t>
             </w:r>
             <w:r>
               <w:rPr>
@@ -1354,7 +1334,7 @@
         </w:tc>
         <w:tc>
           <w:tcPr>
-            <w:tcW w:w="3147" w:type="pct"/>
+            <w:tcW w:w="3148" w:type="pct"/>
             <w:gridSpan w:val="3"/>
           </w:tcPr>
           <w:p>
@@ -1365,19 +1345,43 @@
               <w:rPr>
                 <w:rFonts w:hint="eastAsia"/>
               </w:rPr>
-              <w:t>그래프</w:t>
-            </w:r>
-            <w:r>
-              <w:rPr>
-                <w:rFonts w:hint="eastAsia"/>
-              </w:rPr>
-              <w:t xml:space="preserve"> </w:t>
-            </w:r>
-            <w:r>
-              <w:rPr>
-                <w:rFonts w:hint="eastAsia"/>
-              </w:rPr>
-              <w:t>관련</w:t>
+              <w:t>재귀</w:t>
+            </w:r>
+            <w:r>
+              <w:rPr>
+                <w:rFonts w:hint="eastAsia"/>
+              </w:rPr>
+              <w:t xml:space="preserve"> </w:t>
+            </w:r>
+            <w:r>
+              <w:rPr>
+                <w:rFonts w:hint="eastAsia"/>
+              </w:rPr>
+              <w:t>및</w:t>
+            </w:r>
+            <w:r>
+              <w:rPr>
+                <w:rFonts w:hint="eastAsia"/>
+              </w:rPr>
+              <w:t xml:space="preserve"> </w:t>
+            </w:r>
+            <w:r>
+              <w:rPr>
+                <w:rFonts w:hint="eastAsia"/>
+              </w:rPr>
+              <w:t>동적</w:t>
+            </w:r>
+            <w:r>
+              <w:rPr>
+                <w:rFonts w:hint="eastAsia"/>
+              </w:rPr>
+              <w:t xml:space="preserve"> </w:t>
+            </w:r>
+            <w:r>
+              <w:rPr>
+                <w:rFonts w:hint="eastAsia"/>
+              </w:rPr>
+              <w:t>프로그래밍</w:t>
             </w:r>
             <w:r>
               <w:rPr>
@@ -1464,21 +1468,18 @@
         </w:tc>
         <w:tc>
           <w:tcPr>
-            <w:tcW w:w="3147" w:type="pct"/>
+            <w:tcW w:w="3148" w:type="pct"/>
             <w:gridSpan w:val="3"/>
           </w:tcPr>
           <w:p>
             <w:pPr>
               <w:jc w:val="center"/>
-              <w:rPr>
-                <w:rFonts w:hint="eastAsia"/>
-              </w:rPr>
-            </w:pPr>
-            <w:r>
-              <w:rPr>
-                <w:rFonts w:hint="eastAsia"/>
-              </w:rPr>
-              <w:t>그리드</w:t>
+            </w:pPr>
+            <w:r>
+              <w:rPr>
+                <w:rFonts w:hint="eastAsia"/>
+              </w:rPr>
+              <w:t>그래프</w:t>
             </w:r>
             <w:r>
               <w:rPr>
@@ -1577,7 +1578,7 @@
         </w:tc>
         <w:tc>
           <w:tcPr>
-            <w:tcW w:w="3147" w:type="pct"/>
+            <w:tcW w:w="3148" w:type="pct"/>
             <w:gridSpan w:val="3"/>
           </w:tcPr>
           <w:p>
@@ -1588,7 +1589,19 @@
               <w:rPr>
                 <w:rFonts w:hint="eastAsia"/>
               </w:rPr>
-              <w:t>백트래킹</w:t>
+              <w:t>그리드</w:t>
+            </w:r>
+            <w:r>
+              <w:rPr>
+                <w:rFonts w:hint="eastAsia"/>
+              </w:rPr>
+              <w:t xml:space="preserve"> </w:t>
+            </w:r>
+            <w:r>
+              <w:rPr>
+                <w:rFonts w:hint="eastAsia"/>
+              </w:rPr>
+              <w:t>관련</w:t>
             </w:r>
             <w:r>
               <w:rPr>
@@ -1601,18 +1614,6 @@
                 <w:rFonts w:hint="eastAsia"/>
               </w:rPr>
               <w:t>유형</w:t>
-            </w:r>
-            <w:r>
-              <w:rPr>
-                <w:rFonts w:hint="eastAsia"/>
-              </w:rPr>
-              <w:t xml:space="preserve"> </w:t>
-            </w:r>
-            <w:r>
-              <w:rPr>
-                <w:rFonts w:hint="eastAsia"/>
-              </w:rPr>
-              <w:t>관련</w:t>
             </w:r>
             <w:r>
               <w:rPr>
@@ -1687,7 +1688,7 @@
         </w:tc>
         <w:tc>
           <w:tcPr>
-            <w:tcW w:w="3147" w:type="pct"/>
+            <w:tcW w:w="3148" w:type="pct"/>
             <w:gridSpan w:val="3"/>
           </w:tcPr>
           <w:p>
@@ -1770,7 +1771,7 @@
         </w:tc>
         <w:tc>
           <w:tcPr>
-            <w:tcW w:w="3147" w:type="pct"/>
+            <w:tcW w:w="3148" w:type="pct"/>
             <w:gridSpan w:val="3"/>
           </w:tcPr>
           <w:p>
@@ -1919,15 +1920,12 @@
         </w:tc>
         <w:tc>
           <w:tcPr>
-            <w:tcW w:w="3147" w:type="pct"/>
+            <w:tcW w:w="3148" w:type="pct"/>
             <w:gridSpan w:val="3"/>
           </w:tcPr>
           <w:p>
             <w:pPr>
               <w:jc w:val="center"/>
-              <w:rPr>
-                <w:rFonts w:hint="eastAsia"/>
-              </w:rPr>
             </w:pPr>
             <w:r>
               <w:rPr>
@@ -2071,15 +2069,12 @@
         </w:tc>
         <w:tc>
           <w:tcPr>
-            <w:tcW w:w="3147" w:type="pct"/>
+            <w:tcW w:w="3148" w:type="pct"/>
             <w:gridSpan w:val="3"/>
           </w:tcPr>
           <w:p>
             <w:pPr>
               <w:jc w:val="center"/>
-              <w:rPr>
-                <w:rFonts w:hint="eastAsia"/>
-              </w:rPr>
             </w:pPr>
             <w:r>
               <w:rPr>
@@ -2223,7 +2218,7 @@
         </w:tc>
         <w:tc>
           <w:tcPr>
-            <w:tcW w:w="3147" w:type="pct"/>
+            <w:tcW w:w="3148" w:type="pct"/>
             <w:gridSpan w:val="3"/>
           </w:tcPr>
           <w:p>
@@ -2372,15 +2367,12 @@
         </w:tc>
         <w:tc>
           <w:tcPr>
-            <w:tcW w:w="3147" w:type="pct"/>
+            <w:tcW w:w="3148" w:type="pct"/>
             <w:gridSpan w:val="3"/>
           </w:tcPr>
           <w:p>
             <w:pPr>
               <w:jc w:val="center"/>
-              <w:rPr>
-                <w:rFonts w:hint="eastAsia"/>
-              </w:rPr>
             </w:pPr>
             <w:r>
               <w:rPr>
@@ -2525,7 +2517,7 @@
         </w:tc>
         <w:tc>
           <w:tcPr>
-            <w:tcW w:w="3147" w:type="pct"/>
+            <w:tcW w:w="3148" w:type="pct"/>
             <w:gridSpan w:val="3"/>
           </w:tcPr>
           <w:p>
@@ -2629,7 +2621,7 @@
         </w:tc>
         <w:tc>
           <w:tcPr>
-            <w:tcW w:w="3147" w:type="pct"/>
+            <w:tcW w:w="3148" w:type="pct"/>
             <w:gridSpan w:val="3"/>
           </w:tcPr>
           <w:p>

</xml_diff>

<commit_message>
update for problem list
</commit_message>
<xml_diff>
--- a/0_docs/COIN_Study_제안서(유도진).docx
+++ b/0_docs/COIN_Study_제안서(유도진).docx
@@ -491,6 +491,7 @@
               </w:rPr>
               <w:t xml:space="preserve"> </w:t>
             </w:r>
+            <w:proofErr w:type="gramStart"/>
             <w:r>
               <w:rPr>
                 <w:rFonts w:hint="eastAsia"/>
@@ -504,7 +505,11 @@
               <w:t xml:space="preserve"> </w:t>
             </w:r>
             <w:r>
-              <w:t xml:space="preserve">: </w:t>
+              <w:t>:</w:t>
+            </w:r>
+            <w:proofErr w:type="gramEnd"/>
+            <w:r>
+              <w:t xml:space="preserve"> </w:t>
             </w:r>
             <w:r>
               <w:rPr>
@@ -1131,13 +1136,40 @@
               <w:rPr>
                 <w:rFonts w:hint="eastAsia"/>
               </w:rPr>
-              <w:t>/</w:t>
-            </w:r>
-            <w:r>
-              <w:rPr>
-                <w:rFonts w:hint="eastAsia"/>
-              </w:rPr>
-              <w:t>완전탐색</w:t>
+              <w:t>탐색</w:t>
+            </w:r>
+            <w:r>
+              <w:rPr>
+                <w:rFonts w:hint="eastAsia"/>
+              </w:rPr>
+              <w:t>,</w:t>
+            </w:r>
+            <w:r>
+              <w:t xml:space="preserve"> </w:t>
+            </w:r>
+            <w:r>
+              <w:rPr>
+                <w:rFonts w:hint="eastAsia"/>
+              </w:rPr>
+              <w:t>재귀</w:t>
+            </w:r>
+            <w:r>
+              <w:rPr>
+                <w:rFonts w:hint="eastAsia"/>
+              </w:rPr>
+              <w:t>(</w:t>
+            </w:r>
+            <w:r>
+              <w:rPr>
+                <w:rFonts w:hint="eastAsia"/>
+              </w:rPr>
+              <w:t>분할정복</w:t>
+            </w:r>
+            <w:r>
+              <w:rPr>
+                <w:rFonts w:hint="eastAsia"/>
+              </w:rPr>
+              <w:t>)</w:t>
             </w:r>
             <w:r>
               <w:rPr>
@@ -1242,12 +1274,27 @@
           <w:p>
             <w:pPr>
               <w:jc w:val="center"/>
-            </w:pPr>
-            <w:r>
-              <w:rPr>
-                <w:rFonts w:hint="eastAsia"/>
-              </w:rPr>
-              <w:t>완전탐색</w:t>
+              <w:rPr>
+                <w:rFonts w:hint="eastAsia"/>
+              </w:rPr>
+            </w:pPr>
+            <w:r>
+              <w:rPr>
+                <w:rFonts w:hint="eastAsia"/>
+              </w:rPr>
+              <w:t>동적</w:t>
+            </w:r>
+            <w:r>
+              <w:rPr>
+                <w:rFonts w:hint="eastAsia"/>
+              </w:rPr>
+              <w:t xml:space="preserve"> </w:t>
+            </w:r>
+            <w:r>
+              <w:rPr>
+                <w:rFonts w:hint="eastAsia"/>
+              </w:rPr>
+              <w:t>프로그래밍</w:t>
             </w:r>
             <w:r>
               <w:rPr>
@@ -1345,43 +1392,19 @@
               <w:rPr>
                 <w:rFonts w:hint="eastAsia"/>
               </w:rPr>
-              <w:t>재귀</w:t>
-            </w:r>
-            <w:r>
-              <w:rPr>
-                <w:rFonts w:hint="eastAsia"/>
-              </w:rPr>
-              <w:t xml:space="preserve"> </w:t>
-            </w:r>
-            <w:r>
-              <w:rPr>
-                <w:rFonts w:hint="eastAsia"/>
-              </w:rPr>
-              <w:t>및</w:t>
-            </w:r>
-            <w:r>
-              <w:rPr>
-                <w:rFonts w:hint="eastAsia"/>
-              </w:rPr>
-              <w:t xml:space="preserve"> </w:t>
-            </w:r>
-            <w:r>
-              <w:rPr>
-                <w:rFonts w:hint="eastAsia"/>
-              </w:rPr>
-              <w:t>동적</w:t>
-            </w:r>
-            <w:r>
-              <w:rPr>
-                <w:rFonts w:hint="eastAsia"/>
-              </w:rPr>
-              <w:t xml:space="preserve"> </w:t>
-            </w:r>
-            <w:r>
-              <w:rPr>
-                <w:rFonts w:hint="eastAsia"/>
-              </w:rPr>
-              <w:t>프로그래밍</w:t>
+              <w:t>그래프</w:t>
+            </w:r>
+            <w:r>
+              <w:rPr>
+                <w:rFonts w:hint="eastAsia"/>
+              </w:rPr>
+              <w:t xml:space="preserve"> </w:t>
+            </w:r>
+            <w:r>
+              <w:rPr>
+                <w:rFonts w:hint="eastAsia"/>
+              </w:rPr>
+              <w:t>관련</w:t>
             </w:r>
             <w:r>
               <w:rPr>
@@ -1479,7 +1502,7 @@
               <w:rPr>
                 <w:rFonts w:hint="eastAsia"/>
               </w:rPr>
-              <w:t>그래프</w:t>
+              <w:t>그리드</w:t>
             </w:r>
             <w:r>
               <w:rPr>
@@ -1589,7 +1612,7 @@
               <w:rPr>
                 <w:rFonts w:hint="eastAsia"/>
               </w:rPr>
-              <w:t>그리드</w:t>
+              <w:t>완전탐색</w:t>
             </w:r>
             <w:r>
               <w:rPr>

</xml_diff>